<commit_message>
cant pull without commit
</commit_message>
<xml_diff>
--- a/Reviews/OezdemirRauh_Appendix_20210924.docx
+++ b/Reviews/OezdemirRauh_Appendix_20210924.docx
@@ -35863,7 +35863,25 @@
           <w:szCs w:val="18"/>
           <w:lang w:val="en-US"/>
         </w:rPr>
-        <w:t xml:space="preserve">istorical follower count data are not available through the Twitter APIs – only the numbers for the access day can be retrieved. Thus, we exploit the Internet Archive, a non-profit organisation working for free access to online information. Their archive.org engine crawls the web and takes static, timestamped snapshots of individual sites. We set up automated scripts that extract all available snapshots for each Twitter account in our sample to then scrape the follower counts from the raw html of the snapshots. </w:t>
+        <w:t xml:space="preserve">istorical follower count data are not available through the Twitter APIs – only the numbers for the access day can be retrieved. Thus, we exploit the Internet Archive, a non-profit </w:t>
+      </w:r>
+      <w:proofErr w:type="spellStart"/>
+      <w:r>
+        <w:rPr>
+          <w:sz w:val="20"/>
+          <w:szCs w:val="18"/>
+          <w:lang w:val="en-US"/>
+        </w:rPr>
+        <w:t>organisation</w:t>
+      </w:r>
+      <w:proofErr w:type="spellEnd"/>
+      <w:r>
+        <w:rPr>
+          <w:sz w:val="20"/>
+          <w:szCs w:val="18"/>
+          <w:lang w:val="en-US"/>
+        </w:rPr>
+        <w:t xml:space="preserve"> working for free access to online information. Their archive.org engine crawls the web and takes static, timestamped snapshots of individual sites. We set up automated scripts that extract all available snapshots for each Twitter account in our sample to then scrape the follower counts from the raw html of the snapshots. </w:t>
       </w:r>
     </w:p>
     <w:p>
@@ -36145,7 +36163,6 @@
     </w:p>
     <w:p>
       <w:pPr>
-        <w:pStyle w:val="Heading2"/>
         <w:rPr>
           <w:lang w:val="en-GB"/>
         </w:rPr>
@@ -36440,7 +36457,6 @@
     </w:p>
     <w:p>
       <w:pPr>
-        <w:pStyle w:val="Heading2"/>
         <w:rPr>
           <w:lang w:val="en-GB"/>
         </w:rPr>
@@ -36623,7 +36639,16 @@
           <w:szCs w:val="18"/>
           <w:lang w:val="en-GB"/>
         </w:rPr>
-        <w:t>To be very clear, this should not be mistaken for a fully adequate causal model of user engagement on Twitter. Three caveats apply</w:t>
+        <w:t xml:space="preserve">To be very clear, this should not be mistaken for a fully adequate causal model of user engagement on Twitter. Three caveats </w:t>
+      </w:r>
+      <w:proofErr w:type="gramStart"/>
+      <w:r>
+        <w:rPr>
+          <w:sz w:val="20"/>
+          <w:szCs w:val="18"/>
+          <w:lang w:val="en-GB"/>
+        </w:rPr>
+        <w:t>apply</w:t>
       </w:r>
       <w:r>
         <w:rPr>
@@ -36639,7 +36664,34 @@
           <w:szCs w:val="18"/>
           <w:lang w:val="en-GB"/>
         </w:rPr>
-        <w:t xml:space="preserve"> in particular. First, we do not have sufficient knowledge on how many users actually saw each tweet. While our dependent variable controls for immediate follower counts, the Twitter algorithms most likely make a tweet also visible to other users if the tweet creates engagement (for example by showing the message also to followers of followers who have engaged with a supranational message in the first place). Second, our qualitative examples </w:t>
+        <w:t xml:space="preserve"> in particular</w:t>
+      </w:r>
+      <w:proofErr w:type="gramEnd"/>
+      <w:r>
+        <w:rPr>
+          <w:sz w:val="20"/>
+          <w:szCs w:val="18"/>
+          <w:lang w:val="en-GB"/>
+        </w:rPr>
+        <w:t xml:space="preserve">. First, we do not have sufficient knowledge on how many users </w:t>
+      </w:r>
+      <w:proofErr w:type="gramStart"/>
+      <w:r>
+        <w:rPr>
+          <w:sz w:val="20"/>
+          <w:szCs w:val="18"/>
+          <w:lang w:val="en-GB"/>
+        </w:rPr>
+        <w:t>actually saw</w:t>
+      </w:r>
+      <w:proofErr w:type="gramEnd"/>
+      <w:r>
+        <w:rPr>
+          <w:sz w:val="20"/>
+          <w:szCs w:val="18"/>
+          <w:lang w:val="en-GB"/>
+        </w:rPr>
+        <w:t xml:space="preserve"> each tweet. While our dependent variable controls for immediate follower counts, the Twitter algorithms most likely make a tweet also visible to other users if the tweet creates engagement (for example by showing the message also to followers of followers who have engaged with a supranational message in the first place). Second, our qualitative examples </w:t>
       </w:r>
       <w:r>
         <w:rPr>
@@ -36721,6 +36773,7 @@
         </w:rPr>
         <w:t xml:space="preserve">demand different degrees of user </w:t>
       </w:r>
+      <w:proofErr w:type="gramStart"/>
       <w:r>
         <w:rPr>
           <w:sz w:val="20"/>
@@ -36735,7 +36788,16 @@
           <w:szCs w:val="18"/>
           <w:lang w:val="en-GB"/>
         </w:rPr>
-        <w:t xml:space="preserve">and may be thus driven by </w:t>
+        <w:t>and</w:t>
+      </w:r>
+      <w:proofErr w:type="gramEnd"/>
+      <w:r>
+        <w:rPr>
+          <w:sz w:val="20"/>
+          <w:szCs w:val="18"/>
+          <w:lang w:val="en-GB"/>
+        </w:rPr>
+        <w:t xml:space="preserve"> may be thus driven by </w:t>
       </w:r>
       <w:r>
         <w:rPr>
@@ -37230,7 +37292,25 @@
           <w:szCs w:val="18"/>
           <w:lang w:val="en-GB"/>
         </w:rPr>
-        <w:t>that the engagement rates on supranational tweets are not systematically different from that on tweets from national political actors in the UK after having controlled for a broad set of message characteristics. Tweets from international organizations, in contrast, have an engagement ratio that is around .03 percentage points higher than that of supranational tweets when all other differences in message characteristics are taken into account.</w:t>
+        <w:t xml:space="preserve">that the engagement rates on supranational tweets are not systematically different from that on tweets from national political actors in the UK after having controlled for a broad set of message characteristics. Tweets from international organizations, in contrast, have an engagement ratio that is around .03 percentage points higher than that of supranational tweets when all other differences in message characteristics are </w:t>
+      </w:r>
+      <w:proofErr w:type="gramStart"/>
+      <w:r>
+        <w:rPr>
+          <w:sz w:val="20"/>
+          <w:szCs w:val="18"/>
+          <w:lang w:val="en-GB"/>
+        </w:rPr>
+        <w:t>taken into account</w:t>
+      </w:r>
+      <w:proofErr w:type="gramEnd"/>
+      <w:r>
+        <w:rPr>
+          <w:sz w:val="20"/>
+          <w:szCs w:val="18"/>
+          <w:lang w:val="en-GB"/>
+        </w:rPr>
+        <w:t>.</w:t>
       </w:r>
     </w:p>
     <w:sectPr>
@@ -37397,27 +37477,14 @@
     <w:r>
       <w:t>/</w:t>
     </w:r>
-    <w:r>
-      <w:fldChar w:fldCharType="begin"/>
-    </w:r>
-    <w:r>
-      <w:instrText xml:space="preserve"> NUMPAGES   \* MERGEFORMAT </w:instrText>
-    </w:r>
-    <w:r>
-      <w:fldChar w:fldCharType="separate"/>
-    </w:r>
-    <w:r>
-      <w:rPr>
-        <w:noProof/>
-      </w:rPr>
-      <w:t>91</w:t>
-    </w:r>
-    <w:r>
-      <w:rPr>
-        <w:noProof/>
-      </w:rPr>
-      <w:fldChar w:fldCharType="end"/>
-    </w:r>
+    <w:fldSimple w:instr=" NUMPAGES   \* MERGEFORMAT ">
+      <w:r>
+        <w:rPr>
+          <w:noProof/>
+        </w:rPr>
+        <w:t>91</w:t>
+      </w:r>
+    </w:fldSimple>
   </w:p>
 </w:ftr>
 </file>

</xml_diff>